<commit_message>
star math test charting
</commit_message>
<xml_diff>
--- a/app/assets/STAR_testing/STAR_Math_new.docx
+++ b/app/assets/STAR_testing/STAR_Math_new.docx
@@ -20,6 +20,7 @@
         </w:rPr>
         <w:t xml:space="preserve">Dear Parents of </w:t>
       </w:r>
+      <w:proofErr w:type="spellStart"/>
       <w:r>
         <w:rPr>
           <w:rFonts w:asciiTheme="majorHAnsi" w:eastAsia="Times New Roman" w:hAnsiTheme="majorHAnsi" w:cs="Times New Roman"/>
@@ -40,6 +41,7 @@
         </w:rPr>
         <w:t/>
       </w:r>
+      <w:proofErr w:type="spellEnd"/>
       <w:r>
         <w:rPr>
           <w:rFonts w:asciiTheme="majorHAnsi" w:hAnsiTheme="majorHAnsi"/>
@@ -179,6 +181,7 @@
         </w:rPr>
         <w:t xml:space="preserve">Your child has taken this assessment </w:t>
       </w:r>
+      <w:proofErr w:type="spellStart"/>
       <w:r>
         <w:rPr>
           <w:rFonts w:asciiTheme="majorHAnsi" w:eastAsia="Times New Roman" w:hAnsiTheme="majorHAnsi" w:cs="Times New Roman"/>
@@ -186,8 +189,9 @@
           <w:szCs w:val="20"/>
           <w:highlight w:val="yellow"/>
         </w:rPr>
-        <w:t>one</w:t>
-      </w:r>
+        <w:t>four</w:t>
+      </w:r>
+      <w:proofErr w:type="spellEnd"/>
       <w:r>
         <w:rPr>
           <w:rFonts w:asciiTheme="majorHAnsi" w:eastAsia="Times New Roman" w:hAnsiTheme="majorHAnsi" w:cs="Times New Roman"/>
@@ -491,6 +495,7 @@
         </w:rPr>
         <w:t xml:space="preserve"> </w:t>
       </w:r>
+      <w:proofErr w:type="spellStart"/>
       <w:r>
         <w:rPr>
           <w:rFonts w:asciiTheme="majorHAnsi" w:eastAsia="Times New Roman" w:hAnsiTheme="majorHAnsi" w:cs="Times New Roman"/>
@@ -509,6 +514,7 @@
         </w:rPr>
         <w:t/>
       </w:r>
+      <w:proofErr w:type="spellEnd"/>
       <w:r>
         <w:rPr>
           <w:rFonts w:asciiTheme="majorHAnsi" w:eastAsia="Times New Roman" w:hAnsiTheme="majorHAnsi" w:cs="Times New Roman"/>
@@ -525,6 +531,7 @@
         </w:rPr>
         <w:t xml:space="preserve">obtained a Scale Score of </w:t>
       </w:r>
+      <w:proofErr w:type="spellStart"/>
       <w:r>
         <w:rPr>
           <w:rFonts w:asciiTheme="majorHAnsi" w:hAnsiTheme="majorHAnsi"/>
@@ -532,50 +539,111 @@
           <w:szCs w:val="20"/>
           <w:highlight w:val="yellow"/>
         </w:rPr>
+        <w:t>666</w:t>
+      </w:r>
+      <w:proofErr w:type="spellEnd"/>
+      <w:r>
+        <w:rPr>
+          <w:rFonts w:asciiTheme="majorHAnsi" w:hAnsiTheme="majorHAnsi"/>
+          <w:sz w:val="20"/>
+          <w:szCs w:val="20"/>
+        </w:rPr>
+        <w:t xml:space="preserve">. This is a </w:t>
+      </w:r>
+      <w:proofErr w:type="spellStart"/>
+      <w:r>
+        <w:rPr>
+          <w:rFonts w:asciiTheme="majorHAnsi" w:hAnsiTheme="majorHAnsi"/>
+          <w:sz w:val="20"/>
+          <w:szCs w:val="20"/>
+          <w:highlight w:val="yellow"/>
+        </w:rPr>
+        <w:t>decrease</w:t>
+      </w:r>
+      <w:proofErr w:type="spellEnd"/>
+      <w:r>
+        <w:rPr>
+          <w:rFonts w:asciiTheme="majorHAnsi" w:hAnsiTheme="majorHAnsi"/>
+          <w:sz w:val="20"/>
+          <w:szCs w:val="20"/>
+        </w:rPr>
+        <w:t xml:space="preserve"> of </w:t>
+      </w:r>
+      <w:proofErr w:type="spellStart"/>
+      <w:r>
+        <w:rPr>
+          <w:rFonts w:asciiTheme="majorHAnsi" w:hAnsiTheme="majorHAnsi"/>
+          <w:sz w:val="20"/>
+          <w:szCs w:val="20"/>
+          <w:highlight w:val="yellow"/>
+        </w:rPr>
+        <w:t>34</w:t>
+      </w:r>
+      <w:proofErr w:type="spellEnd"/>
+      <w:r>
+        <w:rPr>
+          <w:rFonts w:asciiTheme="majorHAnsi" w:hAnsiTheme="majorHAnsi"/>
+          <w:sz w:val="20"/>
+          <w:szCs w:val="20"/>
+        </w:rPr>
+        <w:t xml:space="preserve"> from the Scale Score of </w:t>
+      </w:r>
+      <w:proofErr w:type="spellStart"/>
+      <w:r>
+        <w:rPr>
+          <w:rFonts w:asciiTheme="majorHAnsi" w:hAnsiTheme="majorHAnsi"/>
+          <w:sz w:val="20"/>
+          <w:szCs w:val="20"/>
+          <w:highlight w:val="yellow"/>
+        </w:rPr>
         <w:t>700</w:t>
       </w:r>
-      <w:r>
-        <w:rPr>
-          <w:rFonts w:asciiTheme="majorHAnsi" w:hAnsiTheme="majorHAnsi"/>
-          <w:sz w:val="20"/>
-          <w:szCs w:val="20"/>
-        </w:rPr>
-        <w:t xml:space="preserve">. This is a </w:t>
-      </w:r>
-      <w:r>
-        <w:rPr>
-          <w:rFonts w:asciiTheme="majorHAnsi" w:hAnsiTheme="majorHAnsi"/>
+      <w:proofErr w:type="spellEnd"/>
+      <w:r>
+        <w:rPr>
+          <w:rFonts w:asciiTheme="majorHAnsi" w:hAnsiTheme="majorHAnsi"/>
+          <w:sz w:val="20"/>
+          <w:szCs w:val="20"/>
+        </w:rPr>
+        <w:t xml:space="preserve"> that </w:t>
+      </w:r>
+      <w:proofErr w:type="spellStart"/>
+      <w:r>
+        <w:rPr>
+          <w:rFonts w:asciiTheme="majorHAnsi" w:eastAsia="Times New Roman" w:hAnsiTheme="majorHAnsi" w:cs="Times New Roman"/>
           <w:sz w:val="20"/>
           <w:szCs w:val="20"/>
           <w:highlight w:val="yellow"/>
         </w:rPr>
-        <w:t>decrease</w:t>
-      </w:r>
-      <w:r>
-        <w:rPr>
-          <w:rFonts w:asciiTheme="majorHAnsi" w:hAnsiTheme="majorHAnsi"/>
-          <w:sz w:val="20"/>
-          <w:szCs w:val="20"/>
-        </w:rPr>
-        <w:t xml:space="preserve"> of </w:t>
-      </w:r>
-      <w:r>
-        <w:rPr>
-          <w:rFonts w:asciiTheme="majorHAnsi" w:hAnsiTheme="majorHAnsi"/>
+        <w:t>Janie</w:t>
+      </w:r>
+      <w:r>
+        <w:rPr>
+          <w:rFonts w:asciiTheme="majorHAnsi" w:eastAsia="Times New Roman" w:hAnsiTheme="majorHAnsi" w:cs="Times New Roman"/>
           <w:sz w:val="20"/>
           <w:szCs w:val="20"/>
           <w:highlight w:val="yellow"/>
         </w:rPr>
-        <w:t>0</w:t>
-      </w:r>
-      <w:r>
-        <w:rPr>
-          <w:rFonts w:asciiTheme="majorHAnsi" w:hAnsiTheme="majorHAnsi"/>
-          <w:sz w:val="20"/>
-          <w:szCs w:val="20"/>
-        </w:rPr>
-        <w:t xml:space="preserve"> from the Scale Score of </w:t>
-      </w:r>
+        <w:t/>
+      </w:r>
+      <w:proofErr w:type="spellEnd"/>
+      <w:r>
+        <w:rPr>
+          <w:rFonts w:asciiTheme="majorHAnsi" w:eastAsia="Times New Roman" w:hAnsiTheme="majorHAnsi" w:cs="Times New Roman"/>
+          <w:sz w:val="20"/>
+          <w:szCs w:val="20"/>
+        </w:rPr>
+        <w:t xml:space="preserve"> </w:t>
+      </w:r>
+      <w:r>
+        <w:rPr>
+          <w:rFonts w:asciiTheme="majorHAnsi" w:hAnsiTheme="majorHAnsi"/>
+          <w:sz w:val="20"/>
+          <w:szCs w:val="20"/>
+        </w:rPr>
+        <w:t xml:space="preserve">obtained on </w:t>
+      </w:r>
+      <w:proofErr w:type="spellStart"/>
       <w:r>
         <w:rPr>
           <w:rFonts w:asciiTheme="majorHAnsi" w:hAnsiTheme="majorHAnsi"/>
@@ -583,129 +651,89 @@
           <w:szCs w:val="20"/>
           <w:highlight w:val="yellow"/>
         </w:rPr>
-        <w:t>700</w:t>
-      </w:r>
-      <w:r>
-        <w:rPr>
-          <w:rFonts w:asciiTheme="majorHAnsi" w:hAnsiTheme="majorHAnsi"/>
-          <w:sz w:val="20"/>
-          <w:szCs w:val="20"/>
-        </w:rPr>
-        <w:t xml:space="preserve"> that </w:t>
-      </w:r>
-      <w:r>
-        <w:rPr>
-          <w:rFonts w:asciiTheme="majorHAnsi" w:eastAsia="Times New Roman" w:hAnsiTheme="majorHAnsi" w:cs="Times New Roman"/>
+        <w:t>his</w:t>
+      </w:r>
+      <w:r>
+        <w:rPr>
+          <w:rFonts w:asciiTheme="majorHAnsi" w:hAnsiTheme="majorHAnsi"/>
           <w:sz w:val="20"/>
           <w:szCs w:val="20"/>
           <w:highlight w:val="yellow"/>
         </w:rPr>
-        <w:t>Janie</w:t>
-      </w:r>
-      <w:r>
-        <w:rPr>
-          <w:rFonts w:asciiTheme="majorHAnsi" w:eastAsia="Times New Roman" w:hAnsiTheme="majorHAnsi" w:cs="Times New Roman"/>
+        <w:t/>
+      </w:r>
+      <w:r>
+        <w:rPr>
+          <w:rFonts w:asciiTheme="majorHAnsi" w:hAnsiTheme="majorHAnsi"/>
           <w:sz w:val="20"/>
           <w:szCs w:val="20"/>
           <w:highlight w:val="yellow"/>
         </w:rPr>
         <w:t/>
       </w:r>
-      <w:r>
-        <w:rPr>
-          <w:rFonts w:asciiTheme="majorHAnsi" w:eastAsia="Times New Roman" w:hAnsiTheme="majorHAnsi" w:cs="Times New Roman"/>
+      <w:proofErr w:type="spellEnd"/>
+      <w:r>
+        <w:rPr>
+          <w:rFonts w:asciiTheme="majorHAnsi" w:hAnsiTheme="majorHAnsi"/>
+          <w:sz w:val="20"/>
+          <w:szCs w:val="20"/>
+        </w:rPr>
+        <w:t xml:space="preserve"> initial assessment. </w:t>
+      </w:r>
+    </w:p>
+    <w:p>
+      <w:pPr>
+        <w:rPr>
+          <w:rFonts w:asciiTheme="majorHAnsi" w:hAnsiTheme="majorHAnsi"/>
+          <w:sz w:val="20"/>
+          <w:szCs w:val="20"/>
+        </w:rPr>
+      </w:pPr>
+    </w:p>
+    <w:p>
+      <w:pPr>
+        <w:rPr>
+          <w:rFonts w:asciiTheme="majorHAnsi" w:hAnsiTheme="majorHAnsi"/>
+          <w:b/>
+          <w:sz w:val="20"/>
+          <w:szCs w:val="20"/>
+        </w:rPr>
+      </w:pPr>
+      <w:r>
+        <w:rPr>
+          <w:rFonts w:asciiTheme="majorHAnsi" w:hAnsiTheme="majorHAnsi"/>
+          <w:b/>
+          <w:sz w:val="20"/>
+          <w:szCs w:val="20"/>
+        </w:rPr>
+        <w:t>Domain Mastery Percentage</w:t>
+      </w:r>
+      <w:r>
+        <w:rPr>
+          <w:rFonts w:asciiTheme="majorHAnsi" w:hAnsiTheme="majorHAnsi"/>
+          <w:b/>
           <w:sz w:val="20"/>
           <w:szCs w:val="20"/>
         </w:rPr>
         <w:t xml:space="preserve"> </w:t>
       </w:r>
-      <w:r>
-        <w:rPr>
-          <w:rFonts w:asciiTheme="majorHAnsi" w:hAnsiTheme="majorHAnsi"/>
-          <w:sz w:val="20"/>
-          <w:szCs w:val="20"/>
-        </w:rPr>
-        <w:t xml:space="preserve">obtained on </w:t>
-      </w:r>
-      <w:r>
-        <w:rPr>
-          <w:rFonts w:asciiTheme="majorHAnsi" w:hAnsiTheme="majorHAnsi"/>
-          <w:sz w:val="20"/>
-          <w:szCs w:val="20"/>
-          <w:highlight w:val="yellow"/>
-        </w:rPr>
-        <w:t>his</w:t>
-      </w:r>
-      <w:r>
-        <w:rPr>
-          <w:rFonts w:asciiTheme="majorHAnsi" w:hAnsiTheme="majorHAnsi"/>
-          <w:sz w:val="20"/>
-          <w:szCs w:val="20"/>
-          <w:highlight w:val="yellow"/>
-        </w:rPr>
-        <w:t/>
-      </w:r>
-      <w:r>
-        <w:rPr>
-          <w:rFonts w:asciiTheme="majorHAnsi" w:hAnsiTheme="majorHAnsi"/>
-          <w:sz w:val="20"/>
-          <w:szCs w:val="20"/>
-          <w:highlight w:val="yellow"/>
-        </w:rPr>
-        <w:t/>
-      </w:r>
-      <w:r>
-        <w:rPr>
-          <w:rFonts w:asciiTheme="majorHAnsi" w:hAnsiTheme="majorHAnsi"/>
-          <w:sz w:val="20"/>
-          <w:szCs w:val="20"/>
-        </w:rPr>
-        <w:t xml:space="preserve"> initial assessment. </w:t>
-      </w:r>
-    </w:p>
-    <w:p>
-      <w:pPr>
-        <w:rPr>
-          <w:rFonts w:asciiTheme="majorHAnsi" w:hAnsiTheme="majorHAnsi"/>
-          <w:sz w:val="20"/>
-          <w:szCs w:val="20"/>
-        </w:rPr>
-      </w:pPr>
-    </w:p>
-    <w:p>
-      <w:pPr>
-        <w:rPr>
-          <w:rFonts w:asciiTheme="majorHAnsi" w:hAnsiTheme="majorHAnsi"/>
-          <w:b/>
-          <w:sz w:val="20"/>
-          <w:szCs w:val="20"/>
-        </w:rPr>
-      </w:pPr>
-      <w:r>
-        <w:rPr>
-          <w:rFonts w:asciiTheme="majorHAnsi" w:hAnsiTheme="majorHAnsi"/>
-          <w:b/>
-          <w:sz w:val="20"/>
-          <w:szCs w:val="20"/>
-        </w:rPr>
-        <w:t>Domain Mastery Percentage</w:t>
-      </w:r>
-      <w:r>
-        <w:rPr>
-          <w:rFonts w:asciiTheme="majorHAnsi" w:hAnsiTheme="majorHAnsi"/>
-          <w:b/>
-          <w:sz w:val="20"/>
-          <w:szCs w:val="20"/>
-        </w:rPr>
-        <w:t xml:space="preserve"> </w:t>
-      </w:r>
-      <w:r>
-        <w:rPr>
-          <w:rFonts w:asciiTheme="majorHAnsi" w:hAnsiTheme="majorHAnsi"/>
-          <w:sz w:val="20"/>
-          <w:szCs w:val="20"/>
-        </w:rPr>
-        <w:t xml:space="preserve">The Domain Mastery Percentage is an estimate on your child’s </w:t>
+      <w:proofErr w:type="gramStart"/>
+      <w:r>
+        <w:rPr>
+          <w:rFonts w:asciiTheme="majorHAnsi" w:hAnsiTheme="majorHAnsi"/>
+          <w:sz w:val="20"/>
+          <w:szCs w:val="20"/>
+        </w:rPr>
+        <w:t>The</w:t>
+      </w:r>
+      <w:proofErr w:type="gramEnd"/>
+      <w:r>
+        <w:rPr>
+          <w:rFonts w:asciiTheme="majorHAnsi" w:hAnsiTheme="majorHAnsi"/>
+          <w:sz w:val="20"/>
+          <w:szCs w:val="20"/>
+        </w:rPr>
+        <w:t xml:space="preserve"> Domain Mastery Percentage is an estimate on your child’s </w:t>
       </w:r>
       <w:r>
         <w:rPr>
@@ -957,9 +985,9 @@
           <w:lang w:eastAsia="zh-CN"/>
         </w:rPr>
         <w:drawing>
-          <wp:inline distT="0" distB="0" distL="0" distR="0" wp14:anchorId="5BA3052A" wp14:editId="180A09E1">
+          <wp:inline distT="0" distB="0" distL="0" distR="0" wp14:anchorId="5BA3052A" wp14:editId="6809036F">
             <wp:extent cx="6838950" cy="2543175"/>
-            <wp:effectExtent l="19050" t="0" r="19050" b="0"/>
+            <wp:effectExtent l="0" t="0" r="0" b="0"/>
             <wp:docPr id="1" name="Chart 1"/>
             <wp:cNvGraphicFramePr/>
             <a:graphic xmlns:a="http://schemas.openxmlformats.org/drawingml/2006/main">
@@ -996,6 +1024,7 @@
         </w:rPr>
         <w:t xml:space="preserve">The chart above displays how </w:t>
       </w:r>
+      <w:proofErr w:type="spellStart"/>
       <w:r>
         <w:rPr>
           <w:rFonts w:asciiTheme="majorHAnsi" w:eastAsia="Times New Roman" w:hAnsiTheme="majorHAnsi" w:cs="Times New Roman"/>
@@ -1014,6 +1043,7 @@
         </w:rPr>
         <w:t/>
       </w:r>
+      <w:proofErr w:type="spellEnd"/>
       <w:r>
         <w:rPr>
           <w:rFonts w:asciiTheme="majorHAnsi" w:eastAsia="Times New Roman" w:hAnsiTheme="majorHAnsi" w:cs="Times New Roman"/>
@@ -1072,6 +1102,7 @@
         </w:rPr>
         <w:t xml:space="preserve">You are the first teacher to your child. To help </w:t>
       </w:r>
+      <w:proofErr w:type="spellStart"/>
       <w:r>
         <w:rPr>
           <w:rFonts w:asciiTheme="majorHAnsi" w:eastAsia="Times New Roman" w:hAnsiTheme="majorHAnsi" w:cs="Times New Roman"/>
@@ -1090,6 +1121,7 @@
         </w:rPr>
         <w:t/>
       </w:r>
+      <w:proofErr w:type="spellEnd"/>
       <w:r>
         <w:rPr>
           <w:rFonts w:asciiTheme="majorHAnsi" w:eastAsia="Times New Roman" w:hAnsiTheme="majorHAnsi" w:cs="Times New Roman"/>
@@ -1098,6 +1130,7 @@
         </w:rPr>
         <w:t xml:space="preserve"> continue to work on </w:t>
       </w:r>
+      <w:proofErr w:type="spellStart"/>
       <w:r>
         <w:rPr>
           <w:rFonts w:asciiTheme="majorHAnsi" w:eastAsia="Times New Roman" w:hAnsiTheme="majorHAnsi" w:cs="Times New Roman"/>
@@ -1125,6 +1158,7 @@
         </w:rPr>
         <w:t/>
       </w:r>
+      <w:proofErr w:type="spellEnd"/>
       <w:r>
         <w:rPr>
           <w:rFonts w:asciiTheme="majorHAnsi" w:eastAsia="Times New Roman" w:hAnsiTheme="majorHAnsi" w:cs="Times New Roman"/>
@@ -1192,7 +1226,25 @@
           <w:sz w:val="20"/>
           <w:szCs w:val="20"/>
         </w:rPr>
-        <w:t xml:space="preserve"> Make cards for friends and family using simple symmetry. Fold a sheet of paper in half length wise and draw a half of a circle, heart, butterfly etc. Have your child cut it out and see how your card is symmetrical. </w:t>
+        <w:t xml:space="preserve"> Make cards for friends and family using simple symmetry. Fold a sheet of paper in </w:t>
+      </w:r>
+      <w:proofErr w:type="spellStart"/>
+      <w:r>
+        <w:rPr>
+          <w:rFonts w:asciiTheme="majorHAnsi" w:eastAsia="Times New Roman" w:hAnsiTheme="majorHAnsi" w:cs="Times New Roman"/>
+          <w:sz w:val="20"/>
+          <w:szCs w:val="20"/>
+        </w:rPr>
+        <w:t>half length</w:t>
+      </w:r>
+      <w:proofErr w:type="spellEnd"/>
+      <w:r>
+        <w:rPr>
+          <w:rFonts w:asciiTheme="majorHAnsi" w:eastAsia="Times New Roman" w:hAnsiTheme="majorHAnsi" w:cs="Times New Roman"/>
+          <w:sz w:val="20"/>
+          <w:szCs w:val="20"/>
+        </w:rPr>
+        <w:t xml:space="preserve"> wise and draw a half of a circle, heart, butterfly etc. Have your child cut it out and see how your card is symmetrical. </w:t>
       </w:r>
     </w:p>
     <w:p>
@@ -2175,7 +2227,7 @@
             </a:pPr>
             <a:r>
               <a:rPr lang="en-US" b="0" baseline="0"/>
-              <a:t>MADELYN CRARY</a:t>
+              <a:t>Janie Alo</a:t>
             </a:r>
             <a:endParaRPr lang="en-US" b="0"/>
           </a:p>
@@ -2191,7 +2243,7 @@
         <c:varyColors val="0"/>
         <c:ser>
           <c:idx val="7"/>
-          <c:order val="4"/>
+          <c:order val="0"/>
           <c:tx>
             <c:strRef>
               <c:f>Sheet1!$A$8</c:f>
@@ -2229,7 +2281,7 @@
         </c:ser>
         <c:ser>
           <c:idx val="8"/>
-          <c:order val="5"/>
+          <c:order val="1"/>
           <c:tx>
             <c:strRef>
               <c:f>Sheet1!$A$9</c:f>
@@ -2263,7 +2315,7 @@
         </c:ser>
         <c:ser>
           <c:idx val="9"/>
-          <c:order val="6"/>
+          <c:order val="2"/>
           <c:tx>
             <c:strRef>
               <c:f>Sheet1!$A$10</c:f>
@@ -2306,8 +2358,8 @@
           <c:showPercent val="0"/>
           <c:showBubbleSize val="0"/>
         </c:dLbls>
-        <c:axId val="2040613840"/>
-        <c:axId val="2040576960"/>
+        <c:axId val="1979603840"/>
+        <c:axId val="1945672240"/>
       </c:areaChart>
       <c:barChart>
         <c:barDir val="col"/>
@@ -2315,14 +2367,14 @@
         <c:varyColors val="0"/>
         <c:ser>
           <c:idx val="0"/>
-          <c:order val="0"/>
+          <c:order val="3"/>
           <c:tx>
             <c:strRef>
               <c:f>Sheet1!$A$3</c:f>
               <c:strCache>
                 <c:ptCount val="1"/>
                 <c:pt idx="0">
-                  <c:v>10/17/2017</c:v>
+                  <c:v>01/03/2018</c:v>
                 </c:pt>
               </c:strCache>
             </c:strRef>
@@ -2355,16 +2407,16 @@
                 <c:formatCode>General</c:formatCode>
                 <c:ptCount val="4"/>
                 <c:pt idx="0">
-                  <c:v>53.0</c:v>
+                  <c:v>56</c:v>
                 </c:pt>
                 <c:pt idx="1">
-                  <c:v>12.0</c:v>
+                  <c:v>78</c:v>
                 </c:pt>
                 <c:pt idx="2">
-                  <c:v>35.0</c:v>
+                  <c:v>77</c:v>
                 </c:pt>
                 <c:pt idx="3">
-                  <c:v>14.0</c:v>
+                  <c:v>89</c:v>
                 </c:pt>
               </c:numCache>
             </c:numRef>
@@ -2372,14 +2424,14 @@
         </c:ser>
         <c:ser>
           <c:idx val="1"/>
-          <c:order val="1"/>
+          <c:order val="4"/>
           <c:tx>
             <c:strRef>
               <c:f>Sheet1!$A$4</c:f>
               <c:strCache>
                 <c:ptCount val="1"/>
                 <c:pt idx="0">
-                  <c:v>1/18/2018</c:v>
+                  <c:v>01/05/2018</c:v>
                 </c:pt>
               </c:strCache>
             </c:strRef>
@@ -2412,16 +2464,16 @@
                 <c:formatCode>General</c:formatCode>
                 <c:ptCount val="4"/>
                 <c:pt idx="0">
-                  <c:v>60.0</c:v>
+                  <c:v>44</c:v>
                 </c:pt>
                 <c:pt idx="1">
-                  <c:v>15.0</c:v>
+                  <c:v>32</c:v>
                 </c:pt>
                 <c:pt idx="2">
-                  <c:v>44.0</c:v>
+                  <c:v>26</c:v>
                 </c:pt>
                 <c:pt idx="3">
-                  <c:v>20.0</c:v>
+                  <c:v>87</c:v>
                 </c:pt>
               </c:numCache>
             </c:numRef>
@@ -2429,14 +2481,14 @@
         </c:ser>
         <c:ser>
           <c:idx val="2"/>
-          <c:order val="2"/>
+          <c:order val="5"/>
           <c:tx>
             <c:strRef>
               <c:f>Sheet1!$A$5</c:f>
               <c:strCache>
                 <c:ptCount val="1"/>
                 <c:pt idx="0">
-                  <c:v>3/15/2018</c:v>
+                  <c:v>01/06/2018</c:v>
                 </c:pt>
               </c:strCache>
             </c:strRef>
@@ -2469,16 +2521,16 @@
                 <c:formatCode>General</c:formatCode>
                 <c:ptCount val="4"/>
                 <c:pt idx="0">
-                  <c:v>75.0</c:v>
+                  <c:v>54</c:v>
                 </c:pt>
                 <c:pt idx="1">
-                  <c:v>20.0</c:v>
+                  <c:v>66</c:v>
                 </c:pt>
                 <c:pt idx="2">
-                  <c:v>60.0</c:v>
+                  <c:v>76</c:v>
                 </c:pt>
                 <c:pt idx="3">
-                  <c:v>35.0</c:v>
+                  <c:v>89</c:v>
                 </c:pt>
               </c:numCache>
             </c:numRef>
@@ -2486,14 +2538,14 @@
         </c:ser>
         <c:ser>
           <c:idx val="3"/>
-          <c:order val="3"/>
+          <c:order val="6"/>
           <c:tx>
             <c:strRef>
               <c:f>Sheet1!$A$6</c:f>
               <c:strCache>
                 <c:ptCount val="1"/>
                 <c:pt idx="0">
-                  <c:v>5/12/2018</c:v>
+                  <c:v>01/07/2018</c:v>
                 </c:pt>
               </c:strCache>
             </c:strRef>
@@ -2526,16 +2578,16 @@
                 <c:formatCode>General</c:formatCode>
                 <c:ptCount val="4"/>
                 <c:pt idx="0">
-                  <c:v>88.0</c:v>
+                  <c:v>45</c:v>
                 </c:pt>
                 <c:pt idx="1">
-                  <c:v>45.0</c:v>
+                  <c:v>56</c:v>
                 </c:pt>
                 <c:pt idx="2">
-                  <c:v>78.0</c:v>
+                  <c:v>22</c:v>
                 </c:pt>
                 <c:pt idx="3">
-                  <c:v>50.0</c:v>
+                  <c:v>34</c:v>
                 </c:pt>
               </c:numCache>
             </c:numRef>
@@ -2550,11 +2602,11 @@
           <c:showBubbleSize val="0"/>
         </c:dLbls>
         <c:gapWidth val="150"/>
-        <c:axId val="2040613840"/>
-        <c:axId val="2040576960"/>
+        <c:axId val="1979603840"/>
+        <c:axId val="1945672240"/>
       </c:barChart>
       <c:catAx>
-        <c:axId val="2040613840"/>
+        <c:axId val="1979603840"/>
         <c:scaling>
           <c:orientation val="minMax"/>
         </c:scaling>
@@ -2582,7 +2634,7 @@
         <c:majorTickMark val="none"/>
         <c:minorTickMark val="none"/>
         <c:tickLblPos val="nextTo"/>
-        <c:crossAx val="2040576960"/>
+        <c:crossAx val="1945672240"/>
         <c:crosses val="autoZero"/>
         <c:auto val="1"/>
         <c:lblAlgn val="ctr"/>
@@ -2590,7 +2642,7 @@
         <c:noMultiLvlLbl val="0"/>
       </c:catAx>
       <c:valAx>
-        <c:axId val="2040576960"/>
+        <c:axId val="1945672240"/>
         <c:scaling>
           <c:orientation val="minMax"/>
           <c:max val="100.0"/>
@@ -2620,7 +2672,7 @@
         <c:majorTickMark val="out"/>
         <c:minorTickMark val="none"/>
         <c:tickLblPos val="nextTo"/>
-        <c:crossAx val="2040613840"/>
+        <c:crossAx val="1979603840"/>
         <c:crosses val="autoZero"/>
         <c:crossBetween val="between"/>
       </c:valAx>
@@ -2668,6 +2720,16 @@
     </c:plotArea>
     <c:legend>
       <c:legendPos val="r"/>
+      <c:layout>
+        <c:manualLayout>
+          <c:xMode val="edge"/>
+          <c:yMode val="edge"/>
+          <c:x val="0.726791100973103"/>
+          <c:y val="0.244304461942257"/>
+          <c:w val="0.258352817318448"/>
+          <c:h val="0.682227530547445"/>
+        </c:manualLayout>
+      </c:layout>
       <c:overlay val="0"/>
     </c:legend>
     <c:plotVisOnly val="1"/>

</xml_diff>